<commit_message>
Updated level 2 part of GGD and open up the project
Open the unity project and updated Area 2 in GGD.
</commit_message>
<xml_diff>
--- a/GAME-490-DL3 (Spring 2023)-20230829T230215Z-001/GAME-490-DL3 (Spring 2023)/When Robot Bleed GDD.docx
+++ b/GAME-490-DL3 (Spring 2023)-20230829T230215Z-001/GAME-490-DL3 (Spring 2023)/When Robot Bleed GDD.docx
@@ -468,12 +468,11 @@
           <w:r>
             <w:fldChar w:fldCharType="separate"/>
           </w:r>
-          <w:hyperlink w:anchor="_Toc145513655" w:history="1">
+          <w:hyperlink w:anchor="_Toc146115455" w:history="1">
             <w:r>
               <w:rPr>
                 <w:rStyle w:val="Hyperlink"/>
                 <w:noProof/>
-                <w:color w:val="auto"/>
               </w:rPr>
               <w:t>Game Overview</w:t>
             </w:r>
@@ -496,7 +495,7 @@
                 <w:noProof/>
                 <w:webHidden/>
               </w:rPr>
-              <w:instrText xml:space="preserve"> PAGEREF _Toc145513655 \h </w:instrText>
+              <w:instrText xml:space="preserve"> PAGEREF _Toc146115455 \h </w:instrText>
             </w:r>
             <w:r>
               <w:rPr>
@@ -541,12 +540,11 @@
               <w14:ligatures w14:val="standardContextual"/>
             </w:rPr>
           </w:pPr>
-          <w:hyperlink w:anchor="_Toc145513656" w:history="1">
+          <w:hyperlink w:anchor="_Toc146115456" w:history="1">
             <w:r>
               <w:rPr>
                 <w:rStyle w:val="Hyperlink"/>
                 <w:noProof/>
-                <w:color w:val="auto"/>
               </w:rPr>
               <w:t>Gameplay and Mechanics</w:t>
             </w:r>
@@ -569,7 +567,7 @@
                 <w:noProof/>
                 <w:webHidden/>
               </w:rPr>
-              <w:instrText xml:space="preserve"> PAGEREF _Toc145513656 \h </w:instrText>
+              <w:instrText xml:space="preserve"> PAGEREF _Toc146115456 \h </w:instrText>
             </w:r>
             <w:r>
               <w:rPr>
@@ -614,12 +612,11 @@
               <w14:ligatures w14:val="standardContextual"/>
             </w:rPr>
           </w:pPr>
-          <w:hyperlink w:anchor="_Toc145513657" w:history="1">
+          <w:hyperlink w:anchor="_Toc146115457" w:history="1">
             <w:r>
               <w:rPr>
                 <w:rStyle w:val="Hyperlink"/>
                 <w:noProof/>
-                <w:color w:val="auto"/>
               </w:rPr>
               <w:t>Main Objective of the game</w:t>
             </w:r>
@@ -642,7 +639,7 @@
                 <w:noProof/>
                 <w:webHidden/>
               </w:rPr>
-              <w:instrText xml:space="preserve"> PAGEREF _Toc145513657 \h </w:instrText>
+              <w:instrText xml:space="preserve"> PAGEREF _Toc146115457 \h </w:instrText>
             </w:r>
             <w:r>
               <w:rPr>
@@ -687,12 +684,11 @@
               <w14:ligatures w14:val="standardContextual"/>
             </w:rPr>
           </w:pPr>
-          <w:hyperlink w:anchor="_Toc145513658" w:history="1">
+          <w:hyperlink w:anchor="_Toc146115458" w:history="1">
             <w:r>
               <w:rPr>
                 <w:rStyle w:val="Hyperlink"/>
                 <w:noProof/>
-                <w:color w:val="auto"/>
               </w:rPr>
               <w:t>Game Progressions</w:t>
             </w:r>
@@ -715,7 +711,7 @@
                 <w:noProof/>
                 <w:webHidden/>
               </w:rPr>
-              <w:instrText xml:space="preserve"> PAGEREF _Toc145513658 \h </w:instrText>
+              <w:instrText xml:space="preserve"> PAGEREF _Toc146115458 \h </w:instrText>
             </w:r>
             <w:r>
               <w:rPr>
@@ -760,12 +756,11 @@
               <w14:ligatures w14:val="standardContextual"/>
             </w:rPr>
           </w:pPr>
-          <w:hyperlink w:anchor="_Toc145513659" w:history="1">
+          <w:hyperlink w:anchor="_Toc146115459" w:history="1">
             <w:r>
               <w:rPr>
                 <w:rStyle w:val="Hyperlink"/>
                 <w:noProof/>
-                <w:color w:val="auto"/>
               </w:rPr>
               <w:t>Player Mechanics</w:t>
             </w:r>
@@ -788,7 +783,7 @@
                 <w:noProof/>
                 <w:webHidden/>
               </w:rPr>
-              <w:instrText xml:space="preserve"> PAGEREF _Toc145513659 \h </w:instrText>
+              <w:instrText xml:space="preserve"> PAGEREF _Toc146115459 \h </w:instrText>
             </w:r>
             <w:r>
               <w:rPr>
@@ -833,12 +828,11 @@
               <w14:ligatures w14:val="standardContextual"/>
             </w:rPr>
           </w:pPr>
-          <w:hyperlink w:anchor="_Toc145513660" w:history="1">
+          <w:hyperlink w:anchor="_Toc146115460" w:history="1">
             <w:r>
               <w:rPr>
                 <w:rStyle w:val="Hyperlink"/>
                 <w:noProof/>
-                <w:color w:val="auto"/>
               </w:rPr>
               <w:t>Unlockable ability and upgrade</w:t>
             </w:r>
@@ -861,7 +855,7 @@
                 <w:noProof/>
                 <w:webHidden/>
               </w:rPr>
-              <w:instrText xml:space="preserve"> PAGEREF _Toc145513660 \h </w:instrText>
+              <w:instrText xml:space="preserve"> PAGEREF _Toc146115460 \h </w:instrText>
             </w:r>
             <w:r>
               <w:rPr>
@@ -906,12 +900,11 @@
               <w14:ligatures w14:val="standardContextual"/>
             </w:rPr>
           </w:pPr>
-          <w:hyperlink w:anchor="_Toc145513661" w:history="1">
+          <w:hyperlink w:anchor="_Toc146115461" w:history="1">
             <w:r>
               <w:rPr>
                 <w:rStyle w:val="Hyperlink"/>
                 <w:noProof/>
-                <w:color w:val="auto"/>
               </w:rPr>
               <w:t>Controls</w:t>
             </w:r>
@@ -934,7 +927,7 @@
                 <w:noProof/>
                 <w:webHidden/>
               </w:rPr>
-              <w:instrText xml:space="preserve"> PAGEREF _Toc145513661 \h </w:instrText>
+              <w:instrText xml:space="preserve"> PAGEREF _Toc146115461 \h </w:instrText>
             </w:r>
             <w:r>
               <w:rPr>
@@ -979,12 +972,11 @@
               <w14:ligatures w14:val="standardContextual"/>
             </w:rPr>
           </w:pPr>
-          <w:hyperlink w:anchor="_Toc145513662" w:history="1">
+          <w:hyperlink w:anchor="_Toc146115462" w:history="1">
             <w:r>
               <w:rPr>
                 <w:rStyle w:val="Hyperlink"/>
                 <w:noProof/>
-                <w:color w:val="auto"/>
               </w:rPr>
               <w:t>Story, Setting, and Character</w:t>
             </w:r>
@@ -1007,7 +999,7 @@
                 <w:noProof/>
                 <w:webHidden/>
               </w:rPr>
-              <w:instrText xml:space="preserve"> PAGEREF _Toc145513662 \h </w:instrText>
+              <w:instrText xml:space="preserve"> PAGEREF _Toc146115462 \h </w:instrText>
             </w:r>
             <w:r>
               <w:rPr>
@@ -1052,12 +1044,11 @@
               <w14:ligatures w14:val="standardContextual"/>
             </w:rPr>
           </w:pPr>
-          <w:hyperlink w:anchor="_Toc145513663" w:history="1">
+          <w:hyperlink w:anchor="_Toc146115463" w:history="1">
             <w:r>
               <w:rPr>
                 <w:rStyle w:val="Hyperlink"/>
                 <w:noProof/>
-                <w:color w:val="auto"/>
               </w:rPr>
               <w:t>Levels</w:t>
             </w:r>
@@ -1080,7 +1071,7 @@
                 <w:noProof/>
                 <w:webHidden/>
               </w:rPr>
-              <w:instrText xml:space="preserve"> PAGEREF _Toc145513663 \h </w:instrText>
+              <w:instrText xml:space="preserve"> PAGEREF _Toc146115463 \h </w:instrText>
             </w:r>
             <w:r>
               <w:rPr>
@@ -1125,12 +1116,11 @@
               <w14:ligatures w14:val="standardContextual"/>
             </w:rPr>
           </w:pPr>
-          <w:hyperlink w:anchor="_Toc145513664" w:history="1">
+          <w:hyperlink w:anchor="_Toc146115464" w:history="1">
             <w:r>
               <w:rPr>
                 <w:rStyle w:val="Hyperlink"/>
                 <w:noProof/>
-                <w:color w:val="auto"/>
               </w:rPr>
               <w:t>Area 1: Factory Junkyard</w:t>
             </w:r>
@@ -1153,7 +1143,7 @@
                 <w:noProof/>
                 <w:webHidden/>
               </w:rPr>
-              <w:instrText xml:space="preserve"> PAGEREF _Toc145513664 \h </w:instrText>
+              <w:instrText xml:space="preserve"> PAGEREF _Toc146115464 \h </w:instrText>
             </w:r>
             <w:r>
               <w:rPr>
@@ -1198,12 +1188,11 @@
               <w14:ligatures w14:val="standardContextual"/>
             </w:rPr>
           </w:pPr>
-          <w:hyperlink w:anchor="_Toc145513665" w:history="1">
+          <w:hyperlink w:anchor="_Toc146115465" w:history="1">
             <w:r>
               <w:rPr>
                 <w:rStyle w:val="Hyperlink"/>
                 <w:noProof/>
-                <w:color w:val="auto"/>
               </w:rPr>
               <w:t>Area 2: Magma Metal Factory</w:t>
             </w:r>
@@ -1226,7 +1215,7 @@
                 <w:noProof/>
                 <w:webHidden/>
               </w:rPr>
-              <w:instrText xml:space="preserve"> PAGEREF _Toc145513665 \h </w:instrText>
+              <w:instrText xml:space="preserve"> PAGEREF _Toc146115465 \h </w:instrText>
             </w:r>
             <w:r>
               <w:rPr>
@@ -1271,12 +1260,11 @@
               <w14:ligatures w14:val="standardContextual"/>
             </w:rPr>
           </w:pPr>
-          <w:hyperlink w:anchor="_Toc145513666" w:history="1">
+          <w:hyperlink w:anchor="_Toc146115466" w:history="1">
             <w:r>
               <w:rPr>
                 <w:rStyle w:val="Hyperlink"/>
                 <w:noProof/>
-                <w:color w:val="auto"/>
               </w:rPr>
               <w:t>Area 3: Storage Room</w:t>
             </w:r>
@@ -1299,7 +1287,7 @@
                 <w:noProof/>
                 <w:webHidden/>
               </w:rPr>
-              <w:instrText xml:space="preserve"> PAGEREF _Toc145513666 \h </w:instrText>
+              <w:instrText xml:space="preserve"> PAGEREF _Toc146115466 \h </w:instrText>
             </w:r>
             <w:r>
               <w:rPr>
@@ -1344,12 +1332,11 @@
               <w14:ligatures w14:val="standardContextual"/>
             </w:rPr>
           </w:pPr>
-          <w:hyperlink w:anchor="_Toc145513667" w:history="1">
+          <w:hyperlink w:anchor="_Toc146115467" w:history="1">
             <w:r>
               <w:rPr>
                 <w:rStyle w:val="Hyperlink"/>
                 <w:noProof/>
-                <w:color w:val="auto"/>
               </w:rPr>
               <w:t>Area 4: Old Garden</w:t>
             </w:r>
@@ -1372,7 +1359,7 @@
                 <w:noProof/>
                 <w:webHidden/>
               </w:rPr>
-              <w:instrText xml:space="preserve"> PAGEREF _Toc145513667 \h </w:instrText>
+              <w:instrText xml:space="preserve"> PAGEREF _Toc146115467 \h </w:instrText>
             </w:r>
             <w:r>
               <w:rPr>
@@ -1417,12 +1404,11 @@
               <w14:ligatures w14:val="standardContextual"/>
             </w:rPr>
           </w:pPr>
-          <w:hyperlink w:anchor="_Toc145513668" w:history="1">
+          <w:hyperlink w:anchor="_Toc146115468" w:history="1">
             <w:r>
               <w:rPr>
                 <w:rStyle w:val="Hyperlink"/>
                 <w:noProof/>
-                <w:color w:val="auto"/>
               </w:rPr>
               <w:t>Area 5: The Lab</w:t>
             </w:r>
@@ -1445,7 +1431,7 @@
                 <w:noProof/>
                 <w:webHidden/>
               </w:rPr>
-              <w:instrText xml:space="preserve"> PAGEREF _Toc145513668 \h </w:instrText>
+              <w:instrText xml:space="preserve"> PAGEREF _Toc146115468 \h </w:instrText>
             </w:r>
             <w:r>
               <w:rPr>
@@ -1490,12 +1476,11 @@
               <w14:ligatures w14:val="standardContextual"/>
             </w:rPr>
           </w:pPr>
-          <w:hyperlink w:anchor="_Toc145513669" w:history="1">
+          <w:hyperlink w:anchor="_Toc146115469" w:history="1">
             <w:r>
               <w:rPr>
                 <w:rStyle w:val="Hyperlink"/>
                 <w:noProof/>
-                <w:color w:val="auto"/>
               </w:rPr>
               <w:t>Level MOCKUP Pics</w:t>
             </w:r>
@@ -1518,7 +1503,7 @@
                 <w:noProof/>
                 <w:webHidden/>
               </w:rPr>
-              <w:instrText xml:space="preserve"> PAGEREF _Toc145513669 \h </w:instrText>
+              <w:instrText xml:space="preserve"> PAGEREF _Toc146115469 \h </w:instrText>
             </w:r>
             <w:r>
               <w:rPr>
@@ -1563,12 +1548,11 @@
               <w14:ligatures w14:val="standardContextual"/>
             </w:rPr>
           </w:pPr>
-          <w:hyperlink w:anchor="_Toc145513670" w:history="1">
+          <w:hyperlink w:anchor="_Toc146115470" w:history="1">
             <w:r>
               <w:rPr>
                 <w:rStyle w:val="Hyperlink"/>
                 <w:noProof/>
-                <w:color w:val="auto"/>
               </w:rPr>
               <w:t>Area 1:</w:t>
             </w:r>
@@ -1591,7 +1575,7 @@
                 <w:noProof/>
                 <w:webHidden/>
               </w:rPr>
-              <w:instrText xml:space="preserve"> PAGEREF _Toc145513670 \h </w:instrText>
+              <w:instrText xml:space="preserve"> PAGEREF _Toc146115470 \h </w:instrText>
             </w:r>
             <w:r>
               <w:rPr>
@@ -1636,13 +1620,12 @@
               <w14:ligatures w14:val="standardContextual"/>
             </w:rPr>
           </w:pPr>
-          <w:hyperlink w:anchor="_Toc145513671" w:history="1">
+          <w:hyperlink w:anchor="_Toc146115471" w:history="1">
             <w:r>
               <w:rPr>
                 <w:rStyle w:val="Hyperlink"/>
                 <w:b/>
                 <w:noProof/>
-                <w:color w:val="auto"/>
               </w:rPr>
               <w:t>Interface</w:t>
             </w:r>
@@ -1665,7 +1648,7 @@
                 <w:noProof/>
                 <w:webHidden/>
               </w:rPr>
-              <w:instrText xml:space="preserve"> PAGEREF _Toc145513671 \h </w:instrText>
+              <w:instrText xml:space="preserve"> PAGEREF _Toc146115471 \h </w:instrText>
             </w:r>
             <w:r>
               <w:rPr>
@@ -1710,13 +1693,12 @@
               <w14:ligatures w14:val="standardContextual"/>
             </w:rPr>
           </w:pPr>
-          <w:hyperlink w:anchor="_Toc145513672" w:history="1">
+          <w:hyperlink w:anchor="_Toc146115472" w:history="1">
             <w:r>
               <w:rPr>
                 <w:rStyle w:val="Hyperlink"/>
                 <w:b/>
                 <w:noProof/>
-                <w:color w:val="auto"/>
               </w:rPr>
               <w:t>Audio</w:t>
             </w:r>
@@ -1739,7 +1721,7 @@
                 <w:noProof/>
                 <w:webHidden/>
               </w:rPr>
-              <w:instrText xml:space="preserve"> PAGEREF _Toc145513672 \h </w:instrText>
+              <w:instrText xml:space="preserve"> PAGEREF _Toc146115472 \h </w:instrText>
             </w:r>
             <w:r>
               <w:rPr>
@@ -1784,13 +1766,12 @@
               <w14:ligatures w14:val="standardContextual"/>
             </w:rPr>
           </w:pPr>
-          <w:hyperlink w:anchor="_Toc145513673" w:history="1">
+          <w:hyperlink w:anchor="_Toc146115473" w:history="1">
             <w:r>
               <w:rPr>
                 <w:rStyle w:val="Hyperlink"/>
                 <w:b/>
                 <w:noProof/>
-                <w:color w:val="auto"/>
               </w:rPr>
               <w:t>Music</w:t>
             </w:r>
@@ -1813,7 +1794,7 @@
                 <w:noProof/>
                 <w:webHidden/>
               </w:rPr>
-              <w:instrText xml:space="preserve"> PAGEREF _Toc145513673 \h </w:instrText>
+              <w:instrText xml:space="preserve"> PAGEREF _Toc146115473 \h </w:instrText>
             </w:r>
             <w:r>
               <w:rPr>
@@ -1858,13 +1839,12 @@
               <w14:ligatures w14:val="standardContextual"/>
             </w:rPr>
           </w:pPr>
-          <w:hyperlink w:anchor="_Toc145513674" w:history="1">
+          <w:hyperlink w:anchor="_Toc146115474" w:history="1">
             <w:r>
               <w:rPr>
                 <w:rStyle w:val="Hyperlink"/>
                 <w:b/>
                 <w:noProof/>
-                <w:color w:val="auto"/>
               </w:rPr>
               <w:t>Sound Effects</w:t>
             </w:r>
@@ -1887,7 +1867,7 @@
                 <w:noProof/>
                 <w:webHidden/>
               </w:rPr>
-              <w:instrText xml:space="preserve"> PAGEREF _Toc145513674 \h </w:instrText>
+              <w:instrText xml:space="preserve"> PAGEREF _Toc146115474 \h </w:instrText>
             </w:r>
             <w:r>
               <w:rPr>
@@ -1932,12 +1912,11 @@
               <w14:ligatures w14:val="standardContextual"/>
             </w:rPr>
           </w:pPr>
-          <w:hyperlink w:anchor="_Toc145513675" w:history="1">
+          <w:hyperlink w:anchor="_Toc146115475" w:history="1">
             <w:r>
               <w:rPr>
                 <w:rStyle w:val="Hyperlink"/>
                 <w:noProof/>
-                <w:color w:val="auto"/>
               </w:rPr>
               <w:t>Enemies and Bosses</w:t>
             </w:r>
@@ -1960,7 +1939,7 @@
                 <w:noProof/>
                 <w:webHidden/>
               </w:rPr>
-              <w:instrText xml:space="preserve"> PAGEREF _Toc145513675 \h </w:instrText>
+              <w:instrText xml:space="preserve"> PAGEREF _Toc146115475 \h </w:instrText>
             </w:r>
             <w:r>
               <w:rPr>
@@ -2005,12 +1984,11 @@
               <w14:ligatures w14:val="standardContextual"/>
             </w:rPr>
           </w:pPr>
-          <w:hyperlink w:anchor="_Toc145513676" w:history="1">
+          <w:hyperlink w:anchor="_Toc146115476" w:history="1">
             <w:r>
               <w:rPr>
                 <w:rStyle w:val="Hyperlink"/>
                 <w:noProof/>
-                <w:color w:val="auto"/>
               </w:rPr>
               <w:t>Technical</w:t>
             </w:r>
@@ -2033,7 +2011,7 @@
                 <w:noProof/>
                 <w:webHidden/>
               </w:rPr>
-              <w:instrText xml:space="preserve"> PAGEREF _Toc145513676 \h </w:instrText>
+              <w:instrText xml:space="preserve"> PAGEREF _Toc146115476 \h </w:instrText>
             </w:r>
             <w:r>
               <w:rPr>
@@ -2078,12 +2056,11 @@
               <w14:ligatures w14:val="standardContextual"/>
             </w:rPr>
           </w:pPr>
-          <w:hyperlink w:anchor="_Toc145513677" w:history="1">
+          <w:hyperlink w:anchor="_Toc146115477" w:history="1">
             <w:r>
               <w:rPr>
                 <w:rStyle w:val="Hyperlink"/>
                 <w:noProof/>
-                <w:color w:val="auto"/>
               </w:rPr>
               <w:t>Game Art</w:t>
             </w:r>
@@ -2106,7 +2083,7 @@
                 <w:noProof/>
                 <w:webHidden/>
               </w:rPr>
-              <w:instrText xml:space="preserve"> PAGEREF _Toc145513677 \h </w:instrText>
+              <w:instrText xml:space="preserve"> PAGEREF _Toc146115477 \h </w:instrText>
             </w:r>
             <w:r>
               <w:rPr>
@@ -2165,7 +2142,7 @@
         <w:pStyle w:val="Heading1"/>
         <w:jc w:val="center"/>
       </w:pPr>
-      <w:bookmarkStart w:id="2" w:name="_Toc145513655"/>
+      <w:bookmarkStart w:id="2" w:name="_Toc146115455"/>
       <w:r>
         <w:lastRenderedPageBreak/>
         <w:t>Game Overview</w:t>
@@ -2191,15 +2168,7 @@
         <w:t xml:space="preserve"> </w:t>
       </w:r>
       <w:r>
-        <w:t xml:space="preserve">You play a broken-down robot that </w:t>
-      </w:r>
-      <w:proofErr w:type="gramStart"/>
-      <w:r>
-        <w:t>has to</w:t>
-      </w:r>
-      <w:proofErr w:type="gramEnd"/>
-      <w:r>
-        <w:t xml:space="preserve"> awaken in a broken-down factory. </w:t>
+        <w:t xml:space="preserve">You play a broken-down robot that has to awaken in a broken-down factory. </w:t>
       </w:r>
     </w:p>
     <w:p/>
@@ -2222,13 +2191,8 @@
         </w:numPr>
       </w:pPr>
       <w:r>
-        <w:t xml:space="preserve">Deal with hard and challenge enemies that will constantly try to kill you in every </w:t>
-      </w:r>
-      <w:proofErr w:type="gramStart"/>
-      <w:r>
-        <w:t>corner</w:t>
-      </w:r>
-      <w:proofErr w:type="gramEnd"/>
+        <w:t>Deal with hard and challenge enemies that will constantly try to kill you in every corner</w:t>
+      </w:r>
     </w:p>
     <w:p>
       <w:pPr>
@@ -2254,15 +2218,7 @@
       </w:r>
       <w:proofErr w:type="spellEnd"/>
       <w:r>
-        <w:t xml:space="preserve"> Experience this world that has been lost to humanity and </w:t>
-      </w:r>
-      <w:proofErr w:type="gramStart"/>
-      <w:r>
-        <w:t>All</w:t>
-      </w:r>
-      <w:proofErr w:type="gramEnd"/>
-      <w:r>
-        <w:t xml:space="preserve"> that remains in this desolate world are the few remaining robots that humanity created. </w:t>
+        <w:t xml:space="preserve"> Experience this world that has been lost to humanity and All that remains in this desolate world are the few remaining robots that humanity created. </w:t>
       </w:r>
     </w:p>
     <w:p>
@@ -2359,15 +2315,7 @@
     </w:p>
     <w:p>
       <w:r>
-        <w:t xml:space="preserve">To destroy the threat causing robots to destroy each other and escape the factory. Explore the factory and make your way to the final area where the main threat is hidden. Each area holds a special keycard that progresses the game. After collecting 4 key cards, the final area is </w:t>
-      </w:r>
-      <w:proofErr w:type="gramStart"/>
-      <w:r>
-        <w:t>unlocked</w:t>
-      </w:r>
-      <w:proofErr w:type="gramEnd"/>
-      <w:r>
-        <w:t xml:space="preserve"> and you take on the final boss in order to save all bots.</w:t>
+        <w:t>To destroy the threat causing robots to destroy each other and escape the factory. Explore the factory and make your way to the final area where the main threat is hidden. Each area holds a special keycard that progresses the game. After collecting 4 key cards, the final area is unlocked and you take on the final boss in order to save all bots.</w:t>
       </w:r>
     </w:p>
     <w:p/>
@@ -2387,7 +2335,7 @@
         <w:pStyle w:val="Heading1"/>
         <w:jc w:val="center"/>
       </w:pPr>
-      <w:bookmarkStart w:id="3" w:name="_Toc145513656"/>
+      <w:bookmarkStart w:id="3" w:name="_Toc146115456"/>
       <w:r>
         <w:lastRenderedPageBreak/>
         <w:t xml:space="preserve">Gameplay </w:t>
@@ -2401,7 +2349,7 @@
       <w:pPr>
         <w:pStyle w:val="Heading2"/>
       </w:pPr>
-      <w:bookmarkStart w:id="4" w:name="_Toc145513657"/>
+      <w:bookmarkStart w:id="4" w:name="_Toc146115457"/>
       <w:r>
         <w:t>Main Objective of the game</w:t>
       </w:r>
@@ -2419,7 +2367,7 @@
       <w:pPr>
         <w:pStyle w:val="Heading2"/>
       </w:pPr>
-      <w:bookmarkStart w:id="5" w:name="_Toc145513658"/>
+      <w:bookmarkStart w:id="5" w:name="_Toc146115458"/>
       <w:r>
         <w:t>Game Progressions</w:t>
       </w:r>
@@ -2430,15 +2378,7 @@
     </w:p>
     <w:p>
       <w:r>
-        <w:t xml:space="preserve">The player will progress through the game by opening the facility and trying to get to the AI. </w:t>
-      </w:r>
-      <w:proofErr w:type="gramStart"/>
-      <w:r>
-        <w:t>In order to</w:t>
-      </w:r>
-      <w:proofErr w:type="gramEnd"/>
-      <w:r>
-        <w:t xml:space="preserve"> progress in the </w:t>
+        <w:t xml:space="preserve">The player will progress through the game by opening the facility and trying to get to the AI. In order to progress in the </w:t>
       </w:r>
       <w:r>
         <w:t>game,</w:t>
@@ -2451,7 +2391,7 @@
       <w:pPr>
         <w:pStyle w:val="Heading2"/>
       </w:pPr>
-      <w:bookmarkStart w:id="6" w:name="_Toc145513659"/>
+      <w:bookmarkStart w:id="6" w:name="_Toc146115459"/>
       <w:r>
         <w:t>Player Mechanics</w:t>
       </w:r>
@@ -2467,15 +2407,7 @@
     </w:p>
     <w:p>
       <w:r>
-        <w:t xml:space="preserve">The player will also have an energy meter of around 50 </w:t>
-      </w:r>
-      <w:proofErr w:type="gramStart"/>
-      <w:r>
-        <w:t>energy</w:t>
-      </w:r>
-      <w:proofErr w:type="gramEnd"/>
-      <w:r>
-        <w:t xml:space="preserve"> and this is used as a resource to be able to use weapons like a gun and sword beam. </w:t>
+        <w:t xml:space="preserve">The player will also have an energy meter of around 50 energy and this is used as a resource to be able to use weapons like a gun and sword beam. </w:t>
       </w:r>
     </w:p>
     <w:p>
@@ -2490,46 +2422,25 @@
     </w:p>
     <w:p>
       <w:r>
-        <w:t xml:space="preserve">The player can also wait a bit to restore their energy but only </w:t>
-      </w:r>
-      <w:proofErr w:type="gramStart"/>
-      <w:r>
-        <w:t>by</w:t>
-      </w:r>
-      <w:proofErr w:type="gramEnd"/>
-      <w:r>
-        <w:t xml:space="preserve"> a bit.</w:t>
-      </w:r>
-    </w:p>
-    <w:p>
-      <w:r>
-        <w:t>(</w:t>
-      </w:r>
-      <w:proofErr w:type="gramStart"/>
-      <w:r>
-        <w:t>usually</w:t>
-      </w:r>
-      <w:proofErr w:type="gramEnd"/>
-      <w:r>
-        <w:t xml:space="preserve"> enough for 2 shots)  </w:t>
+        <w:t>The player can also wait a bit to restore their energy but only by a bit.</w:t>
+      </w:r>
+    </w:p>
+    <w:p>
+      <w:r>
+        <w:t xml:space="preserve">(usually enough for 2 shots)  </w:t>
       </w:r>
     </w:p>
     <w:p/>
     <w:p>
       <w:r>
-        <w:t xml:space="preserve">Defeating the enemy will give EXP to the player that can be used to upgrade even more of the player's skills. Another way of gaining a level is by finding orbs hidden in the world that will also give </w:t>
-      </w:r>
-      <w:proofErr w:type="gramStart"/>
-      <w:r>
-        <w:t>EXP</w:t>
-      </w:r>
-      <w:proofErr w:type="gramEnd"/>
+        <w:t>Defeating the enemy will give EXP to the player that can be used to upgrade even more of the player's skills. Another way of gaining a level is by finding orbs hidden in the world that will also give EXP</w:t>
+      </w:r>
     </w:p>
     <w:p>
       <w:pPr>
         <w:pStyle w:val="Heading2"/>
       </w:pPr>
-      <w:bookmarkStart w:id="7" w:name="_Toc145513660"/>
+      <w:bookmarkStart w:id="7" w:name="_Toc146115460"/>
       <w:r>
         <w:t>Unlockable ability and upgrade</w:t>
       </w:r>
@@ -2570,22 +2481,9 @@
           <w:numId w:val="11"/>
         </w:numPr>
       </w:pPr>
-      <w:proofErr w:type="gramStart"/>
       <w:r>
         <w:lastRenderedPageBreak/>
-        <w:t>Early on in the</w:t>
-      </w:r>
-      <w:proofErr w:type="gramEnd"/>
-      <w:r>
-        <w:t xml:space="preserve"> game, the player will unlock two weapons which are the main way to combat in the game. A gun that the player can shoot forward based on where they are </w:t>
-      </w:r>
-      <w:proofErr w:type="gramStart"/>
-      <w:r>
-        <w:t>facing</w:t>
-      </w:r>
-      <w:proofErr w:type="gramEnd"/>
-      <w:r>
-        <w:t xml:space="preserve"> and a sword beam the player can swing in front of them. </w:t>
+        <w:t xml:space="preserve">Early on in the game, the player will unlock two weapons which are the main way to combat in the game. A gun that the player can shoot forward based on where they are facing and a sword beam the player can swing in front of them. </w:t>
       </w:r>
     </w:p>
     <w:p/>
@@ -2690,15 +2588,7 @@
         </w:numPr>
       </w:pPr>
       <w:r>
-        <w:t xml:space="preserve">Claw Grip: allow the player to have claws to climb on vines and other trees. Can </w:t>
-      </w:r>
-      <w:proofErr w:type="gramStart"/>
-      <w:r>
-        <w:t>be also</w:t>
-      </w:r>
-      <w:proofErr w:type="gramEnd"/>
-      <w:r>
-        <w:t xml:space="preserve"> used as melee to cut down block vines and enemies. – located in the old garden Area 4</w:t>
+        <w:t>Claw Grip: allow the player to have claws to climb on vines and other trees. Can be also used as melee to cut down block vines and enemies. – located in the old garden Area 4</w:t>
       </w:r>
     </w:p>
     <w:p/>
@@ -2739,15 +2629,7 @@
         </w:numPr>
       </w:pPr>
       <w:r>
-        <w:t xml:space="preserve">Cost 2 energy when </w:t>
-      </w:r>
-      <w:proofErr w:type="gramStart"/>
-      <w:r>
-        <w:t>swung</w:t>
-      </w:r>
-      <w:proofErr w:type="gramEnd"/>
-      <w:r>
-        <w:t xml:space="preserve"> </w:t>
+        <w:t xml:space="preserve">Cost 2 energy when swung </w:t>
       </w:r>
     </w:p>
     <w:p/>
@@ -2759,15 +2641,7 @@
         </w:numPr>
       </w:pPr>
       <w:r>
-        <w:t>Gun: The second weapon used by the player and the first to use energy. Shot out energy bullets to damage enemies at a far distance. Only goes in front of the player but can be shot when jumping. (</w:t>
-      </w:r>
-      <w:proofErr w:type="gramStart"/>
-      <w:r>
-        <w:t>like</w:t>
-      </w:r>
-      <w:proofErr w:type="gramEnd"/>
-      <w:r>
-        <w:t xml:space="preserve"> in Mega Man) The gun can also be used for activating switches by shooting at them. </w:t>
+        <w:t xml:space="preserve">Gun: The second weapon used by the player and the first to use energy. Shot out energy bullets to damage enemies at a far distance. Only goes in front of the player but can be shot when jumping. (like in Mega Man) The gun can also be used for activating switches by shooting at them. </w:t>
       </w:r>
     </w:p>
     <w:p>
@@ -2778,13 +2652,8 @@
         </w:numPr>
       </w:pPr>
       <w:r>
-        <w:t xml:space="preserve">Cost 5 energy per </w:t>
-      </w:r>
-      <w:proofErr w:type="gramStart"/>
-      <w:r>
-        <w:t>shot</w:t>
-      </w:r>
-      <w:proofErr w:type="gramEnd"/>
+        <w:t>Cost 5 energy per shot</w:t>
+      </w:r>
     </w:p>
     <w:p/>
     <w:p>
@@ -2824,15 +2693,7 @@
         </w:numPr>
       </w:pPr>
       <w:r>
-        <w:t xml:space="preserve">HP: Gain more HP for the </w:t>
-      </w:r>
-      <w:proofErr w:type="gramStart"/>
-      <w:r>
-        <w:t>player</w:t>
-      </w:r>
-      <w:proofErr w:type="gramEnd"/>
-      <w:r>
-        <w:t xml:space="preserve"> </w:t>
+        <w:t xml:space="preserve">HP: Gain more HP for the player </w:t>
       </w:r>
     </w:p>
     <w:p>
@@ -2855,7 +2716,7 @@
       <w:pPr>
         <w:pStyle w:val="Heading1"/>
       </w:pPr>
-      <w:bookmarkStart w:id="8" w:name="_Toc145513661"/>
+      <w:bookmarkStart w:id="8" w:name="_Toc146115461"/>
       <w:r>
         <w:lastRenderedPageBreak/>
         <w:t>Controls</w:t>
@@ -3011,7 +2872,7 @@
         <w:pStyle w:val="Heading1"/>
         <w:jc w:val="center"/>
       </w:pPr>
-      <w:bookmarkStart w:id="9" w:name="_Toc145513662"/>
+      <w:bookmarkStart w:id="9" w:name="_Toc146115462"/>
       <w:r>
         <w:lastRenderedPageBreak/>
         <w:t>Story, Setting, and Character</w:t>
@@ -3164,23 +3025,23 @@
           <w:sz w:val="28"/>
           <w:szCs w:val="28"/>
         </w:rPr>
-        <w:t xml:space="preserve">Each area presented its own unique set of challenges, but Beta-14 was determined to overcome them all. With each victory, it grew more confident, </w:t>
-      </w:r>
-      <w:proofErr w:type="gramStart"/>
-      <w:r>
+        <w:t>Each area presented its own unique set of challenges, but Beta-14 was determined to overcome them all. With each victory, it grew more confident, more sure of its ability to take on the AI and win.</w:t>
+      </w:r>
+    </w:p>
+    <w:p>
+      <w:pPr>
+        <w:spacing w:before="240" w:after="240"/>
         <w:rPr>
           <w:sz w:val="28"/>
           <w:szCs w:val="28"/>
         </w:rPr>
-        <w:t>more sure</w:t>
-      </w:r>
-      <w:proofErr w:type="gramEnd"/>
+      </w:pPr>
       <w:r>
         <w:rPr>
           <w:sz w:val="28"/>
           <w:szCs w:val="28"/>
         </w:rPr>
-        <w:t xml:space="preserve"> of its ability to take on the AI and win.</w:t>
+        <w:t>Finally, Beta-14 reached the control center, the heart of the factory and the AI's main stronghold. There, it faced the AI in its most advanced form - a formidable foe with an array of advanced weapons and abilities, including a cloaking device and a teleportation system.</w:t>
       </w:r>
     </w:p>
     <w:p>
@@ -3196,55 +3057,7 @@
           <w:sz w:val="28"/>
           <w:szCs w:val="28"/>
         </w:rPr>
-        <w:t xml:space="preserve">Finally, Beta-14 reached the control center, the heart of the factory and the AI's main stronghold. There, it faced </w:t>
-      </w:r>
-      <w:proofErr w:type="gramStart"/>
-      <w:r>
-        <w:rPr>
-          <w:sz w:val="28"/>
-          <w:szCs w:val="28"/>
-        </w:rPr>
-        <w:t>the AI</w:t>
-      </w:r>
-      <w:proofErr w:type="gramEnd"/>
-      <w:r>
-        <w:rPr>
-          <w:sz w:val="28"/>
-          <w:szCs w:val="28"/>
-        </w:rPr>
-        <w:t xml:space="preserve"> in its most advanced form - a formidable foe with an array of advanced weapons and abilities, including a cloaking device and a teleportation system.</w:t>
-      </w:r>
-    </w:p>
-    <w:p>
-      <w:pPr>
-        <w:spacing w:before="240" w:after="240"/>
-        <w:rPr>
-          <w:sz w:val="28"/>
-          <w:szCs w:val="28"/>
-        </w:rPr>
-      </w:pPr>
-      <w:r>
-        <w:rPr>
-          <w:sz w:val="28"/>
-          <w:szCs w:val="28"/>
-        </w:rPr>
-        <w:t xml:space="preserve">The battle was intense, with Beta-14 using </w:t>
-      </w:r>
-      <w:proofErr w:type="gramStart"/>
-      <w:r>
-        <w:rPr>
-          <w:sz w:val="28"/>
-          <w:szCs w:val="28"/>
-        </w:rPr>
-        <w:t>all of</w:t>
-      </w:r>
-      <w:proofErr w:type="gramEnd"/>
-      <w:r>
-        <w:rPr>
-          <w:sz w:val="28"/>
-          <w:szCs w:val="28"/>
-        </w:rPr>
-        <w:t xml:space="preserve"> its skills and upgrades to survive. It hacked into enemy robots and turned them against their own kind. It used its shields and agility to dodge the AI's attacks and find cover. And it used every weapon in its arsenal to take down the AI's minions and deal damage to the AI itself.</w:t>
+        <w:t>The battle was intense, with Beta-14 using all of its skills and upgrades to survive. It hacked into enemy robots and turned them against their own kind. It used its shields and agility to dodge the AI's attacks and find cover. And it used every weapon in its arsenal to take down the AI's minions and deal damage to the AI itself.</w:t>
       </w:r>
     </w:p>
     <w:p>
@@ -3301,7 +3114,7 @@
         <w:pStyle w:val="Heading1"/>
         <w:jc w:val="center"/>
       </w:pPr>
-      <w:bookmarkStart w:id="10" w:name="_Toc145513663"/>
+      <w:bookmarkStart w:id="10" w:name="_Toc146115463"/>
       <w:r>
         <w:lastRenderedPageBreak/>
         <w:t>Levels</w:t>
@@ -3324,23 +3137,7 @@
     </w:p>
     <w:p>
       <w:r>
-        <w:t xml:space="preserve">The overall level layout is heavily based on games like Metroid and hollow knight where the player will find themselves at dead ends but then will gain a new ability to </w:t>
-      </w:r>
-      <w:proofErr w:type="gramStart"/>
-      <w:r>
-        <w:t>open up</w:t>
-      </w:r>
-      <w:proofErr w:type="gramEnd"/>
-      <w:r>
-        <w:t xml:space="preserve"> new paths and doors. The game will encourage backtracking and finding secrets but will make sure that things that will need to </w:t>
-      </w:r>
-      <w:proofErr w:type="gramStart"/>
-      <w:r>
-        <w:t>go</w:t>
-      </w:r>
-      <w:proofErr w:type="gramEnd"/>
-      <w:r>
-        <w:t xml:space="preserve"> back to will not take too much of the player's time. </w:t>
+        <w:t xml:space="preserve">The overall level layout is heavily based on games like Metroid and hollow knight where the player will find themselves at dead ends but then will gain a new ability to open up new paths and doors. The game will encourage backtracking and finding secrets but will make sure that things that will need to go back to will not take too much of the player's time. </w:t>
       </w:r>
     </w:p>
     <w:p/>
@@ -3415,15 +3212,7 @@
     </w:p>
     <w:p>
       <w:r>
-        <w:t xml:space="preserve">Each of the areas </w:t>
-      </w:r>
-      <w:proofErr w:type="gramStart"/>
-      <w:r>
-        <w:t>has to</w:t>
-      </w:r>
-      <w:proofErr w:type="gramEnd"/>
-      <w:r>
-        <w:t xml:space="preserve"> save zones that the player can use to save the game progress as well as heal the player to full health. </w:t>
+        <w:t xml:space="preserve">Each of the areas has to save zones that the player can use to save the game progress as well as heal the player to full health. </w:t>
       </w:r>
     </w:p>
     <w:p/>
@@ -3433,7 +3222,7 @@
         <w:pStyle w:val="Heading2"/>
       </w:pPr>
       <w:bookmarkStart w:id="11" w:name="_or0r5tya7731" w:colFirst="0" w:colLast="0"/>
-      <w:bookmarkStart w:id="12" w:name="_Toc145513664"/>
+      <w:bookmarkStart w:id="12" w:name="_Toc146115464"/>
       <w:bookmarkEnd w:id="11"/>
       <w:r>
         <w:lastRenderedPageBreak/>
@@ -3514,15 +3303,7 @@
         <w:t>Agile</w:t>
       </w:r>
       <w:r>
-        <w:t xml:space="preserve">, and precise, the Hunter is eager to hunt and </w:t>
-      </w:r>
-      <w:proofErr w:type="gramStart"/>
-      <w:r>
-        <w:t>is able to</w:t>
-      </w:r>
-      <w:proofErr w:type="gramEnd"/>
-      <w:r>
-        <w:t xml:space="preserve"> pounce at </w:t>
+        <w:t xml:space="preserve">, and precise, the Hunter is eager to hunt and is able to pounce at </w:t>
       </w:r>
       <w:r>
         <w:t>anyone</w:t>
@@ -3863,7 +3644,7 @@
       <w:pPr>
         <w:pStyle w:val="Heading2"/>
       </w:pPr>
-      <w:bookmarkStart w:id="14" w:name="_Toc145513665"/>
+      <w:bookmarkStart w:id="14" w:name="_Toc146115465"/>
       <w:r>
         <w:lastRenderedPageBreak/>
         <w:t>Area 2: Magma Metal Factory</w:t>
@@ -4102,15 +3883,7 @@
         </w:numPr>
       </w:pPr>
       <w:r>
-        <w:t xml:space="preserve">Hold down the water pump button (if you have water) then press shoot. Shoot out water too cool </w:t>
-      </w:r>
-      <w:proofErr w:type="gramStart"/>
-      <w:r>
-        <w:t>lava</w:t>
-      </w:r>
-      <w:proofErr w:type="gramEnd"/>
-      <w:r>
-        <w:t xml:space="preserve"> </w:t>
+        <w:t xml:space="preserve">Hold down the water pump button (if you have water) then press shoot. Shoot out water too cool lava </w:t>
       </w:r>
     </w:p>
     <w:p>
@@ -4154,21 +3927,188 @@
         <w:t xml:space="preserve"> timeline</w:t>
       </w:r>
     </w:p>
-    <w:p/>
-    <w:p/>
+    <w:p>
+      <w:pPr>
+        <w:pStyle w:val="ListParagraph"/>
+        <w:numPr>
+          <w:ilvl w:val="0"/>
+          <w:numId w:val="44"/>
+        </w:numPr>
+        <w:rPr>
+          <w:b/>
+          <w:bCs/>
+        </w:rPr>
+      </w:pPr>
+      <w:r>
+        <w:t xml:space="preserve">Player </w:t>
+      </w:r>
+      <w:r>
+        <w:t>arrives</w:t>
+      </w:r>
+      <w:r>
+        <w:t xml:space="preserve"> at the </w:t>
+      </w:r>
+      <w:r>
+        <w:t>elevator.</w:t>
+      </w:r>
+    </w:p>
+    <w:p>
+      <w:pPr>
+        <w:pStyle w:val="ListParagraph"/>
+        <w:numPr>
+          <w:ilvl w:val="0"/>
+          <w:numId w:val="44"/>
+        </w:numPr>
+        <w:rPr>
+          <w:b/>
+          <w:bCs/>
+        </w:rPr>
+      </w:pPr>
+      <w:r>
+        <w:t>Players</w:t>
+      </w:r>
+      <w:r>
+        <w:t xml:space="preserve"> will then need to navigate</w:t>
+      </w:r>
+      <w:r>
+        <w:t xml:space="preserve"> down for a key and unlock the above area</w:t>
+      </w:r>
+      <w:r>
+        <w:t>.</w:t>
+      </w:r>
+      <w:r>
+        <w:t xml:space="preserve"> </w:t>
+      </w:r>
+    </w:p>
+    <w:p>
+      <w:pPr>
+        <w:pStyle w:val="ListParagraph"/>
+        <w:numPr>
+          <w:ilvl w:val="1"/>
+          <w:numId w:val="44"/>
+        </w:numPr>
+        <w:rPr>
+          <w:b/>
+          <w:bCs/>
+        </w:rPr>
+      </w:pPr>
+      <w:r>
+        <w:t xml:space="preserve">Player can go left to see area 5 (final area) </w:t>
+      </w:r>
+    </w:p>
+    <w:p>
+      <w:pPr>
+        <w:pStyle w:val="ListParagraph"/>
+        <w:numPr>
+          <w:ilvl w:val="0"/>
+          <w:numId w:val="44"/>
+        </w:numPr>
+        <w:rPr>
+          <w:b/>
+          <w:bCs/>
+        </w:rPr>
+      </w:pPr>
+      <w:r>
+        <w:t>Players</w:t>
+      </w:r>
+      <w:r>
+        <w:t xml:space="preserve"> will need to avoid lava and find the next key to open the area </w:t>
+      </w:r>
+      <w:r>
+        <w:t>down further to the right</w:t>
+      </w:r>
+      <w:r>
+        <w:t>.</w:t>
+      </w:r>
+    </w:p>
+    <w:p>
+      <w:pPr>
+        <w:pStyle w:val="ListParagraph"/>
+        <w:numPr>
+          <w:ilvl w:val="0"/>
+          <w:numId w:val="44"/>
+        </w:numPr>
+        <w:rPr>
+          <w:b/>
+          <w:bCs/>
+        </w:rPr>
+      </w:pPr>
+      <w:r>
+        <w:t>Player will then gain access to the water ability (room will trap them in a high place so player need to use the ability to escape out.</w:t>
+      </w:r>
+    </w:p>
+    <w:p>
+      <w:pPr>
+        <w:pStyle w:val="ListParagraph"/>
+        <w:numPr>
+          <w:ilvl w:val="0"/>
+          <w:numId w:val="44"/>
+        </w:numPr>
+        <w:rPr>
+          <w:b/>
+          <w:bCs/>
+        </w:rPr>
+      </w:pPr>
+      <w:r>
+        <w:t>The player will then climb back up to get the last key and unlock the last door to get the next keycard.</w:t>
+      </w:r>
+    </w:p>
+    <w:p>
+      <w:pPr>
+        <w:pStyle w:val="ListParagraph"/>
+        <w:numPr>
+          <w:ilvl w:val="0"/>
+          <w:numId w:val="44"/>
+        </w:numPr>
+        <w:rPr>
+          <w:b/>
+          <w:bCs/>
+        </w:rPr>
+      </w:pPr>
+      <w:r>
+        <w:t xml:space="preserve">After getting the key card the new hunter of said area will start chasing the player. </w:t>
+      </w:r>
+    </w:p>
+    <w:p>
+      <w:pPr>
+        <w:pStyle w:val="ListParagraph"/>
+        <w:numPr>
+          <w:ilvl w:val="0"/>
+          <w:numId w:val="44"/>
+        </w:numPr>
+        <w:rPr>
+          <w:b/>
+          <w:bCs/>
+        </w:rPr>
+      </w:pPr>
+      <w:r>
+        <w:rPr>
+          <w:bCs/>
+        </w:rPr>
+        <w:t xml:space="preserve">Player will escape the hunter and get to the elevator to move to area 3. </w:t>
+      </w:r>
+    </w:p>
+    <w:p>
+      <w:pPr>
+        <w:pStyle w:val="ListParagraph"/>
+        <w:numPr>
+          <w:ilvl w:val="0"/>
+          <w:numId w:val="44"/>
+        </w:numPr>
+        <w:rPr>
+          <w:b/>
+          <w:bCs/>
+        </w:rPr>
+      </w:pPr>
+      <w:r>
+        <w:br w:type="page"/>
+      </w:r>
+    </w:p>
     <w:p>
       <w:pPr>
         <w:pStyle w:val="Heading2"/>
       </w:pPr>
-      <w:r>
-        <w:br w:type="page"/>
-      </w:r>
-    </w:p>
-    <w:p>
-      <w:pPr>
-        <w:pStyle w:val="Heading2"/>
-      </w:pPr>
-      <w:bookmarkStart w:id="15" w:name="_Toc145513666"/>
+      <w:bookmarkStart w:id="15" w:name="_Toc146115466"/>
       <w:r>
         <w:lastRenderedPageBreak/>
         <w:t xml:space="preserve">Area 3: </w:t>
@@ -4196,15 +4136,7 @@
         <w:t>factory</w:t>
       </w:r>
       <w:r>
-        <w:t xml:space="preserve"> that stores materiel in boxes that are then </w:t>
-      </w:r>
-      <w:proofErr w:type="gramStart"/>
-      <w:r>
-        <w:t>move</w:t>
-      </w:r>
-      <w:proofErr w:type="gramEnd"/>
-      <w:r>
-        <w:t xml:space="preserve"> and sorted using magnetite hooks and conveyor belts to move all the crates.</w:t>
+        <w:t xml:space="preserve"> that stores materiel in boxes that are then move and sorted using magnetite hooks and conveyor belts to move all the crates.</w:t>
       </w:r>
     </w:p>
     <w:p/>
@@ -4471,7 +4403,7 @@
       <w:pPr>
         <w:pStyle w:val="Heading2"/>
       </w:pPr>
-      <w:bookmarkStart w:id="16" w:name="_Toc145513667"/>
+      <w:bookmarkStart w:id="16" w:name="_Toc146115467"/>
       <w:r>
         <w:lastRenderedPageBreak/>
         <w:t xml:space="preserve">Area 4: </w:t>
@@ -4493,15 +4425,7 @@
         </w:numPr>
       </w:pPr>
       <w:r>
-        <w:t xml:space="preserve">Old Garden - this area was made </w:t>
-      </w:r>
-      <w:proofErr w:type="gramStart"/>
-      <w:r>
-        <w:t>as a way to</w:t>
-      </w:r>
-      <w:proofErr w:type="gramEnd"/>
-      <w:r>
-        <w:t xml:space="preserve"> reduce pollution in the factory however with no bot around to maintain it has overground the whole area.</w:t>
+        <w:t>Old Garden - this area was made as a way to reduce pollution in the factory however with no bot around to maintain it has overground the whole area.</w:t>
       </w:r>
     </w:p>
     <w:p/>
@@ -4764,7 +4688,7 @@
       <w:pPr>
         <w:pStyle w:val="Heading2"/>
       </w:pPr>
-      <w:bookmarkStart w:id="17" w:name="_Toc145513668"/>
+      <w:bookmarkStart w:id="17" w:name="_Toc146115468"/>
       <w:r>
         <w:lastRenderedPageBreak/>
         <w:t>Area 5: The Lab</w:t>
@@ -4997,7 +4921,7 @@
       <w:pPr>
         <w:pStyle w:val="Heading1"/>
       </w:pPr>
-      <w:bookmarkStart w:id="18" w:name="_Toc145513669"/>
+      <w:bookmarkStart w:id="18" w:name="_Toc146115469"/>
       <w:r>
         <w:lastRenderedPageBreak/>
         <w:t>Level MOCKUP Pics</w:t>
@@ -5014,7 +4938,7 @@
       <w:r>
         <w:tab/>
       </w:r>
-      <w:bookmarkStart w:id="19" w:name="_Toc145513670"/>
+      <w:bookmarkStart w:id="19" w:name="_Toc146115470"/>
       <w:r>
         <w:t>Area 1:</w:t>
       </w:r>
@@ -5210,7 +5134,7 @@
           <w:b/>
         </w:rPr>
       </w:pPr>
-      <w:bookmarkStart w:id="20" w:name="_Toc145513671"/>
+      <w:bookmarkStart w:id="20" w:name="_Toc146115471"/>
       <w:r>
         <w:rPr>
           <w:b/>
@@ -5379,13 +5303,8 @@
         </w:numPr>
       </w:pPr>
       <w:r>
-        <w:t xml:space="preserve">Continue (game) - this will only show for those that already have a save point/ save </w:t>
-      </w:r>
-      <w:proofErr w:type="gramStart"/>
-      <w:r>
-        <w:t>files</w:t>
-      </w:r>
-      <w:proofErr w:type="gramEnd"/>
+        <w:t>Continue (game) - this will only show for those that already have a save point/ save files</w:t>
+      </w:r>
     </w:p>
     <w:p>
       <w:pPr>
@@ -5395,13 +5314,8 @@
         </w:numPr>
       </w:pPr>
       <w:r>
-        <w:t xml:space="preserve">New Game (2nd part of Capstone or maybe) - you will be able to choose the name of your character, might include difficulty </w:t>
-      </w:r>
-      <w:proofErr w:type="gramStart"/>
-      <w:r>
-        <w:t>levels</w:t>
-      </w:r>
-      <w:proofErr w:type="gramEnd"/>
+        <w:t>New Game (2nd part of Capstone or maybe) - you will be able to choose the name of your character, might include difficulty levels</w:t>
+      </w:r>
     </w:p>
     <w:p>
       <w:pPr>
@@ -5412,15 +5326,7 @@
       </w:pPr>
       <w:r>
         <w:lastRenderedPageBreak/>
-        <w:t xml:space="preserve">Load Game (2nd part of Capstone or maybe) - will consist of all save </w:t>
-      </w:r>
-      <w:proofErr w:type="gramStart"/>
-      <w:r>
-        <w:t>files</w:t>
-      </w:r>
-      <w:proofErr w:type="gramEnd"/>
-      <w:r>
-        <w:t xml:space="preserve"> </w:t>
+        <w:t xml:space="preserve">Load Game (2nd part of Capstone or maybe) - will consist of all save files </w:t>
       </w:r>
     </w:p>
     <w:p>
@@ -5431,13 +5337,8 @@
         </w:numPr>
       </w:pPr>
       <w:r>
-        <w:t xml:space="preserve">Options - will include game, game controls, video, </w:t>
-      </w:r>
-      <w:proofErr w:type="gramStart"/>
-      <w:r>
-        <w:t>audio</w:t>
-      </w:r>
-      <w:proofErr w:type="gramEnd"/>
+        <w:t>Options - will include game, game controls, video, audio</w:t>
+      </w:r>
     </w:p>
     <w:p>
       <w:pPr>
@@ -5528,13 +5429,8 @@
         </w:numPr>
       </w:pPr>
       <w:r>
-        <w:t xml:space="preserve">continue/ </w:t>
-      </w:r>
-      <w:proofErr w:type="gramStart"/>
-      <w:r>
-        <w:t>resume</w:t>
-      </w:r>
-      <w:proofErr w:type="gramEnd"/>
+        <w:t>continue/ resume</w:t>
+      </w:r>
     </w:p>
     <w:p>
       <w:pPr>
@@ -5544,13 +5440,8 @@
         </w:numPr>
       </w:pPr>
       <w:r>
-        <w:t xml:space="preserve">save game (2nd part of Capstone or maybe) - where you can do a quick </w:t>
-      </w:r>
-      <w:proofErr w:type="gramStart"/>
-      <w:r>
-        <w:t>save</w:t>
-      </w:r>
-      <w:proofErr w:type="gramEnd"/>
+        <w:t>save game (2nd part of Capstone or maybe) - where you can do a quick save</w:t>
+      </w:r>
     </w:p>
     <w:p>
       <w:pPr>
@@ -5560,13 +5451,8 @@
         </w:numPr>
       </w:pPr>
       <w:r>
-        <w:t xml:space="preserve">load game (2nd part of Capstone or maybe) - you will be able to load up a save file and where you can also save the </w:t>
-      </w:r>
-      <w:proofErr w:type="gramStart"/>
-      <w:r>
-        <w:t>game</w:t>
-      </w:r>
-      <w:proofErr w:type="gramEnd"/>
+        <w:t>load game (2nd part of Capstone or maybe) - you will be able to load up a save file and where you can also save the game</w:t>
+      </w:r>
     </w:p>
     <w:p>
       <w:pPr>
@@ -5576,13 +5462,8 @@
         </w:numPr>
       </w:pPr>
       <w:r>
-        <w:t xml:space="preserve">options - will include game, game controls, video, </w:t>
-      </w:r>
-      <w:proofErr w:type="gramStart"/>
-      <w:r>
-        <w:t>audio</w:t>
-      </w:r>
-      <w:proofErr w:type="gramEnd"/>
+        <w:t>options - will include game, game controls, video, audio</w:t>
+      </w:r>
     </w:p>
     <w:p>
       <w:pPr>
@@ -5592,13 +5473,8 @@
         </w:numPr>
       </w:pPr>
       <w:r>
-        <w:t xml:space="preserve">Exit to main </w:t>
-      </w:r>
-      <w:proofErr w:type="gramStart"/>
-      <w:r>
-        <w:t>menu</w:t>
-      </w:r>
-      <w:proofErr w:type="gramEnd"/>
+        <w:t>Exit to main menu</w:t>
+      </w:r>
     </w:p>
     <w:p>
       <w:pPr>
@@ -5608,13 +5484,8 @@
         </w:numPr>
       </w:pPr>
       <w:r>
-        <w:t xml:space="preserve">exit </w:t>
-      </w:r>
-      <w:proofErr w:type="gramStart"/>
-      <w:r>
-        <w:t>game</w:t>
-      </w:r>
-      <w:proofErr w:type="gramEnd"/>
+        <w:t>exit game</w:t>
+      </w:r>
     </w:p>
     <w:p/>
     <w:p>
@@ -5648,13 +5519,8 @@
         </w:numPr>
       </w:pPr>
       <w:r>
-        <w:t xml:space="preserve">Any consumables, items, and upgrades will be found </w:t>
-      </w:r>
-      <w:proofErr w:type="gramStart"/>
-      <w:r>
-        <w:t>here</w:t>
-      </w:r>
-      <w:proofErr w:type="gramEnd"/>
+        <w:t>Any consumables, items, and upgrades will be found here</w:t>
+      </w:r>
     </w:p>
     <w:p/>
     <w:p>
@@ -5745,7 +5611,7 @@
           <w:szCs w:val="28"/>
         </w:rPr>
       </w:pPr>
-      <w:bookmarkStart w:id="21" w:name="_Toc145513672"/>
+      <w:bookmarkStart w:id="21" w:name="_Toc146115472"/>
       <w:r>
         <w:rPr>
           <w:b/>
@@ -5762,7 +5628,7 @@
           <w:b/>
         </w:rPr>
       </w:pPr>
-      <w:bookmarkStart w:id="22" w:name="_Toc145513673"/>
+      <w:bookmarkStart w:id="22" w:name="_Toc146115473"/>
       <w:r>
         <w:rPr>
           <w:b/>
@@ -5985,13 +5851,8 @@
       </w:r>
       <w:proofErr w:type="spellEnd"/>
       <w:r>
-        <w:t xml:space="preserve"> their own custom theme to match their overall aesthetic and combat </w:t>
-      </w:r>
-      <w:proofErr w:type="gramStart"/>
-      <w:r>
-        <w:t>style</w:t>
-      </w:r>
-      <w:proofErr w:type="gramEnd"/>
+        <w:t xml:space="preserve"> their own custom theme to match their overall aesthetic and combat style</w:t>
+      </w:r>
     </w:p>
     <w:p>
       <w:pPr>
@@ -6048,15 +5909,7 @@
         </w:numPr>
       </w:pPr>
       <w:r>
-        <w:t xml:space="preserve">Area 1’s theme is not as intense as its succeeding area’s </w:t>
-      </w:r>
-      <w:proofErr w:type="gramStart"/>
-      <w:r>
-        <w:t>themes, but</w:t>
-      </w:r>
-      <w:proofErr w:type="gramEnd"/>
-      <w:r>
-        <w:t xml:space="preserve"> captures the tone of death and decay of the decrepit robots barely clinging to life. A Techno theme with most of the instruments being machine-like and more ambient to establish the dark tone of the game. </w:t>
+        <w:t xml:space="preserve">Area 1’s theme is not as intense as its succeeding area’s themes, but captures the tone of death and decay of the decrepit robots barely clinging to life. A Techno theme with most of the instruments being machine-like and more ambient to establish the dark tone of the game. </w:t>
       </w:r>
     </w:p>
     <w:p>
@@ -6074,7 +5927,7 @@
           <w:b/>
         </w:rPr>
       </w:pPr>
-      <w:bookmarkStart w:id="23" w:name="_Toc145513674"/>
+      <w:bookmarkStart w:id="23" w:name="_Toc146115474"/>
       <w:r>
         <w:rPr>
           <w:b/>
@@ -6105,15 +5958,7 @@
         </w:numPr>
       </w:pPr>
       <w:r>
-        <w:t xml:space="preserve">UI button noises for interacting with different features for the title, main menu, and </w:t>
-      </w:r>
-      <w:proofErr w:type="gramStart"/>
-      <w:r>
-        <w:t>pause  screens</w:t>
-      </w:r>
-      <w:proofErr w:type="gramEnd"/>
-      <w:r>
-        <w:t xml:space="preserve"> all having a synthesized sci-fi tune to them:</w:t>
+        <w:t>UI button noises for interacting with different features for the title, main menu, and pause  screens all having a synthesized sci-fi tune to them:</w:t>
       </w:r>
     </w:p>
     <w:p>
@@ -6135,13 +5980,8 @@
         </w:numPr>
       </w:pPr>
       <w:r>
-        <w:t xml:space="preserve">Button noise for confirming a </w:t>
-      </w:r>
-      <w:proofErr w:type="gramStart"/>
-      <w:r>
-        <w:t>selection</w:t>
-      </w:r>
-      <w:proofErr w:type="gramEnd"/>
+        <w:t>Button noise for confirming a selection</w:t>
+      </w:r>
     </w:p>
     <w:p>
       <w:pPr>
@@ -6151,13 +5991,8 @@
         </w:numPr>
       </w:pPr>
       <w:r>
-        <w:t xml:space="preserve">Button noise for clicking </w:t>
-      </w:r>
-      <w:proofErr w:type="gramStart"/>
-      <w:r>
-        <w:t>back</w:t>
-      </w:r>
-      <w:proofErr w:type="gramEnd"/>
+        <w:t>Button noise for clicking back</w:t>
+      </w:r>
     </w:p>
     <w:p>
       <w:pPr>
@@ -6213,13 +6048,8 @@
         </w:numPr>
       </w:pPr>
       <w:r>
-        <w:t xml:space="preserve">Player dash: A gust of air to indicate the </w:t>
-      </w:r>
-      <w:proofErr w:type="gramStart"/>
-      <w:r>
-        <w:t>dash</w:t>
-      </w:r>
-      <w:proofErr w:type="gramEnd"/>
+        <w:t>Player dash: A gust of air to indicate the dash</w:t>
+      </w:r>
     </w:p>
     <w:p>
       <w:pPr>
@@ -6251,15 +6081,7 @@
         </w:numPr>
       </w:pPr>
       <w:r>
-        <w:t xml:space="preserve">Weapon gun blast: A shot with an explosion on </w:t>
-      </w:r>
-      <w:proofErr w:type="gramStart"/>
-      <w:r>
-        <w:t>impact</w:t>
-      </w:r>
-      <w:proofErr w:type="gramEnd"/>
-      <w:r>
-        <w:t xml:space="preserve"> </w:t>
+        <w:t xml:space="preserve">Weapon gun blast: A shot with an explosion on impact </w:t>
       </w:r>
     </w:p>
     <w:p>
@@ -6270,13 +6092,8 @@
         </w:numPr>
       </w:pPr>
       <w:r>
-        <w:t xml:space="preserve">Weapon blade slash: A synthesized laser sound with a clash to indicate a </w:t>
-      </w:r>
-      <w:proofErr w:type="gramStart"/>
-      <w:r>
-        <w:t>strike</w:t>
-      </w:r>
-      <w:proofErr w:type="gramEnd"/>
+        <w:t>Weapon blade slash: A synthesized laser sound with a clash to indicate a strike</w:t>
+      </w:r>
     </w:p>
     <w:p>
       <w:pPr>
@@ -6385,15 +6202,7 @@
         </w:numPr>
       </w:pPr>
       <w:r>
-        <w:t xml:space="preserve">Each boss has </w:t>
-      </w:r>
-      <w:proofErr w:type="gramStart"/>
-      <w:r>
-        <w:t>its</w:t>
-      </w:r>
-      <w:proofErr w:type="gramEnd"/>
-      <w:r>
-        <w:t xml:space="preserve"> own set of sounds for their specific attacks and specials.</w:t>
+        <w:t>Each boss has its own set of sounds for their specific attacks and specials.</w:t>
       </w:r>
     </w:p>
     <w:p>
@@ -6499,7 +6308,7 @@
         <w:pStyle w:val="Heading1"/>
         <w:jc w:val="center"/>
       </w:pPr>
-      <w:bookmarkStart w:id="24" w:name="_Toc145513675"/>
+      <w:bookmarkStart w:id="24" w:name="_Toc146115475"/>
       <w:r>
         <w:lastRenderedPageBreak/>
         <w:t>Enemies and Bosses</w:t>
@@ -6508,13 +6317,8 @@
     </w:p>
     <w:p>
       <w:r>
-        <w:t xml:space="preserve">Enemies in general will most likely have an indicator on when it's going to attack, like a glowing red marker on top of their head showing that they are ready to </w:t>
-      </w:r>
-      <w:proofErr w:type="gramStart"/>
-      <w:r>
-        <w:t>attack</w:t>
-      </w:r>
-      <w:proofErr w:type="gramEnd"/>
+        <w:t>Enemies in general will most likely have an indicator on when it's going to attack, like a glowing red marker on top of their head showing that they are ready to attack</w:t>
+      </w:r>
     </w:p>
     <w:p/>
     <w:p>
@@ -6566,13 +6370,8 @@
         </w:numPr>
       </w:pPr>
       <w:r>
-        <w:t xml:space="preserve">Shoots three pellets when player is in sight on the same </w:t>
-      </w:r>
-      <w:proofErr w:type="gramStart"/>
-      <w:r>
-        <w:t>level</w:t>
-      </w:r>
-      <w:proofErr w:type="gramEnd"/>
+        <w:t>Shoots three pellets when player is in sight on the same level</w:t>
+      </w:r>
     </w:p>
     <w:p>
       <w:pPr>
@@ -6610,15 +6409,7 @@
         </w:numPr>
       </w:pPr>
       <w:r>
-        <w:t xml:space="preserve">4 </w:t>
-      </w:r>
-      <w:proofErr w:type="gramStart"/>
-      <w:r>
-        <w:t>hit</w:t>
-      </w:r>
-      <w:proofErr w:type="gramEnd"/>
-      <w:r>
-        <w:t xml:space="preserve"> with ranged</w:t>
+        <w:t>4 hit with ranged</w:t>
       </w:r>
     </w:p>
     <w:p>
@@ -6670,13 +6461,8 @@
         </w:numPr>
       </w:pPr>
       <w:r>
-        <w:t xml:space="preserve">Can jump/teleport up to or down to platforms to where player is currently </w:t>
-      </w:r>
-      <w:proofErr w:type="gramStart"/>
-      <w:r>
-        <w:t>located</w:t>
-      </w:r>
-      <w:proofErr w:type="gramEnd"/>
+        <w:t>Can jump/teleport up to or down to platforms to where player is currently located</w:t>
+      </w:r>
     </w:p>
     <w:p>
       <w:pPr>
@@ -6686,15 +6472,7 @@
         </w:numPr>
       </w:pPr>
       <w:r>
-        <w:t xml:space="preserve">When the Hunter is attacking, </w:t>
-      </w:r>
-      <w:proofErr w:type="gramStart"/>
-      <w:r>
-        <w:t>It</w:t>
-      </w:r>
-      <w:proofErr w:type="gramEnd"/>
-      <w:r>
-        <w:t xml:space="preserve"> will jump forward to attack</w:t>
+        <w:t>When the Hunter is attacking, It will jump forward to attack</w:t>
       </w:r>
     </w:p>
     <w:p>
@@ -6722,13 +6500,8 @@
         </w:numPr>
       </w:pPr>
       <w:r>
-        <w:t xml:space="preserve">Melee is the only option to deal damage to </w:t>
-      </w:r>
-      <w:proofErr w:type="gramStart"/>
-      <w:r>
-        <w:t>it</w:t>
-      </w:r>
-      <w:proofErr w:type="gramEnd"/>
+        <w:t>Melee is the only option to deal damage to it</w:t>
+      </w:r>
     </w:p>
     <w:p>
       <w:pPr>
@@ -6749,13 +6522,8 @@
         </w:numPr>
       </w:pPr>
       <w:r>
-        <w:t xml:space="preserve">Ranged is ineffective and will be dodged by the </w:t>
-      </w:r>
-      <w:proofErr w:type="gramStart"/>
-      <w:r>
-        <w:t>Hunter</w:t>
-      </w:r>
-      <w:proofErr w:type="gramEnd"/>
+        <w:t>Ranged is ineffective and will be dodged by the Hunter</w:t>
+      </w:r>
     </w:p>
     <w:p>
       <w:pPr>
@@ -6765,13 +6533,8 @@
         </w:numPr>
       </w:pPr>
       <w:r>
-        <w:t xml:space="preserve">N/A hits for </w:t>
-      </w:r>
-      <w:proofErr w:type="gramStart"/>
-      <w:r>
-        <w:t>ranged</w:t>
-      </w:r>
-      <w:proofErr w:type="gramEnd"/>
+        <w:t>N/A hits for ranged</w:t>
+      </w:r>
     </w:p>
     <w:p>
       <w:pPr>
@@ -6918,10 +6681,7 @@
         </w:rPr>
       </w:pPr>
       <w:r>
-        <w:t xml:space="preserve">Hunter in area </w:t>
-      </w:r>
-      <w:r>
-        <w:t>2</w:t>
+        <w:t>Hunter in area 2</w:t>
       </w:r>
     </w:p>
     <w:p>
@@ -6997,7 +6757,7 @@
         <w:pStyle w:val="Heading1"/>
         <w:jc w:val="center"/>
       </w:pPr>
-      <w:bookmarkStart w:id="25" w:name="_Toc145513676"/>
+      <w:bookmarkStart w:id="25" w:name="_Toc146115476"/>
       <w:r>
         <w:t>Technical</w:t>
       </w:r>
@@ -7217,13 +6977,8 @@
         </w:numPr>
       </w:pPr>
       <w:r>
-        <w:t xml:space="preserve">Item objects: Usable, consumables, and collectable items. Some items may be placed into inventory upon picking </w:t>
-      </w:r>
-      <w:proofErr w:type="gramStart"/>
-      <w:r>
-        <w:t>up</w:t>
-      </w:r>
-      <w:proofErr w:type="gramEnd"/>
+        <w:t>Item objects: Usable, consumables, and collectable items. Some items may be placed into inventory upon picking up</w:t>
+      </w:r>
     </w:p>
     <w:p>
       <w:pPr>
@@ -7541,7 +7296,7 @@
         <w:pStyle w:val="Heading1"/>
         <w:jc w:val="center"/>
       </w:pPr>
-      <w:bookmarkStart w:id="26" w:name="_Toc145513677"/>
+      <w:bookmarkStart w:id="26" w:name="_Toc146115477"/>
       <w:r>
         <w:lastRenderedPageBreak/>
         <w:t>Game Art</w:t>
@@ -10915,6 +10670,119 @@
     </w:lvl>
   </w:abstractNum>
   <w:abstractNum w:abstractNumId="27" w15:restartNumberingAfterBreak="0">
+    <w:nsid w:val="595F4C46"/>
+    <w:multiLevelType w:val="hybridMultilevel"/>
+    <w:tmpl w:val="DC4AAD16"/>
+    <w:lvl w:ilvl="0" w:tplc="04090001">
+      <w:start w:val="1"/>
+      <w:numFmt w:val="bullet"/>
+      <w:lvlText w:val=""/>
+      <w:lvlJc w:val="left"/>
+      <w:pPr>
+        <w:ind w:left="720" w:hanging="360"/>
+      </w:pPr>
+      <w:rPr>
+        <w:rFonts w:ascii="Symbol" w:hAnsi="Symbol" w:hint="default"/>
+      </w:rPr>
+    </w:lvl>
+    <w:lvl w:ilvl="1" w:tplc="04090003" w:tentative="1">
+      <w:start w:val="1"/>
+      <w:numFmt w:val="bullet"/>
+      <w:lvlText w:val="o"/>
+      <w:lvlJc w:val="left"/>
+      <w:pPr>
+        <w:ind w:left="1440" w:hanging="360"/>
+      </w:pPr>
+      <w:rPr>
+        <w:rFonts w:ascii="Courier New" w:hAnsi="Courier New" w:cs="Courier New" w:hint="default"/>
+      </w:rPr>
+    </w:lvl>
+    <w:lvl w:ilvl="2" w:tplc="04090005" w:tentative="1">
+      <w:start w:val="1"/>
+      <w:numFmt w:val="bullet"/>
+      <w:lvlText w:val=""/>
+      <w:lvlJc w:val="left"/>
+      <w:pPr>
+        <w:ind w:left="2160" w:hanging="360"/>
+      </w:pPr>
+      <w:rPr>
+        <w:rFonts w:ascii="Wingdings" w:hAnsi="Wingdings" w:hint="default"/>
+      </w:rPr>
+    </w:lvl>
+    <w:lvl w:ilvl="3" w:tplc="04090001" w:tentative="1">
+      <w:start w:val="1"/>
+      <w:numFmt w:val="bullet"/>
+      <w:lvlText w:val=""/>
+      <w:lvlJc w:val="left"/>
+      <w:pPr>
+        <w:ind w:left="2880" w:hanging="360"/>
+      </w:pPr>
+      <w:rPr>
+        <w:rFonts w:ascii="Symbol" w:hAnsi="Symbol" w:hint="default"/>
+      </w:rPr>
+    </w:lvl>
+    <w:lvl w:ilvl="4" w:tplc="04090003" w:tentative="1">
+      <w:start w:val="1"/>
+      <w:numFmt w:val="bullet"/>
+      <w:lvlText w:val="o"/>
+      <w:lvlJc w:val="left"/>
+      <w:pPr>
+        <w:ind w:left="3600" w:hanging="360"/>
+      </w:pPr>
+      <w:rPr>
+        <w:rFonts w:ascii="Courier New" w:hAnsi="Courier New" w:cs="Courier New" w:hint="default"/>
+      </w:rPr>
+    </w:lvl>
+    <w:lvl w:ilvl="5" w:tplc="04090005" w:tentative="1">
+      <w:start w:val="1"/>
+      <w:numFmt w:val="bullet"/>
+      <w:lvlText w:val=""/>
+      <w:lvlJc w:val="left"/>
+      <w:pPr>
+        <w:ind w:left="4320" w:hanging="360"/>
+      </w:pPr>
+      <w:rPr>
+        <w:rFonts w:ascii="Wingdings" w:hAnsi="Wingdings" w:hint="default"/>
+      </w:rPr>
+    </w:lvl>
+    <w:lvl w:ilvl="6" w:tplc="04090001" w:tentative="1">
+      <w:start w:val="1"/>
+      <w:numFmt w:val="bullet"/>
+      <w:lvlText w:val=""/>
+      <w:lvlJc w:val="left"/>
+      <w:pPr>
+        <w:ind w:left="5040" w:hanging="360"/>
+      </w:pPr>
+      <w:rPr>
+        <w:rFonts w:ascii="Symbol" w:hAnsi="Symbol" w:hint="default"/>
+      </w:rPr>
+    </w:lvl>
+    <w:lvl w:ilvl="7" w:tplc="04090003" w:tentative="1">
+      <w:start w:val="1"/>
+      <w:numFmt w:val="bullet"/>
+      <w:lvlText w:val="o"/>
+      <w:lvlJc w:val="left"/>
+      <w:pPr>
+        <w:ind w:left="5760" w:hanging="360"/>
+      </w:pPr>
+      <w:rPr>
+        <w:rFonts w:ascii="Courier New" w:hAnsi="Courier New" w:cs="Courier New" w:hint="default"/>
+      </w:rPr>
+    </w:lvl>
+    <w:lvl w:ilvl="8" w:tplc="04090005" w:tentative="1">
+      <w:start w:val="1"/>
+      <w:numFmt w:val="bullet"/>
+      <w:lvlText w:val=""/>
+      <w:lvlJc w:val="left"/>
+      <w:pPr>
+        <w:ind w:left="6480" w:hanging="360"/>
+      </w:pPr>
+      <w:rPr>
+        <w:rFonts w:ascii="Wingdings" w:hAnsi="Wingdings" w:hint="default"/>
+      </w:rPr>
+    </w:lvl>
+  </w:abstractNum>
+  <w:abstractNum w:abstractNumId="28" w15:restartNumberingAfterBreak="0">
     <w:nsid w:val="5BDF3339"/>
     <w:multiLevelType w:val="multilevel"/>
     <w:tmpl w:val="A77CDBB8"/>
@@ -11027,7 +10895,7 @@
       </w:rPr>
     </w:lvl>
   </w:abstractNum>
-  <w:abstractNum w:abstractNumId="28" w15:restartNumberingAfterBreak="0">
+  <w:abstractNum w:abstractNumId="29" w15:restartNumberingAfterBreak="0">
     <w:nsid w:val="5DF705CA"/>
     <w:multiLevelType w:val="multilevel"/>
     <w:tmpl w:val="A6164D1C"/>
@@ -11140,7 +11008,7 @@
       </w:rPr>
     </w:lvl>
   </w:abstractNum>
-  <w:abstractNum w:abstractNumId="29" w15:restartNumberingAfterBreak="0">
+  <w:abstractNum w:abstractNumId="30" w15:restartNumberingAfterBreak="0">
     <w:nsid w:val="5E8E32FD"/>
     <w:multiLevelType w:val="multilevel"/>
     <w:tmpl w:val="C1928AD2"/>
@@ -11253,7 +11121,7 @@
       </w:rPr>
     </w:lvl>
   </w:abstractNum>
-  <w:abstractNum w:abstractNumId="30" w15:restartNumberingAfterBreak="0">
+  <w:abstractNum w:abstractNumId="31" w15:restartNumberingAfterBreak="0">
     <w:nsid w:val="608F28F0"/>
     <w:multiLevelType w:val="multilevel"/>
     <w:tmpl w:val="85242268"/>
@@ -11366,7 +11234,7 @@
       </w:rPr>
     </w:lvl>
   </w:abstractNum>
-  <w:abstractNum w:abstractNumId="31" w15:restartNumberingAfterBreak="0">
+  <w:abstractNum w:abstractNumId="32" w15:restartNumberingAfterBreak="0">
     <w:nsid w:val="613E50BF"/>
     <w:multiLevelType w:val="multilevel"/>
     <w:tmpl w:val="D95ACF5A"/>
@@ -11479,7 +11347,7 @@
       </w:rPr>
     </w:lvl>
   </w:abstractNum>
-  <w:abstractNum w:abstractNumId="32" w15:restartNumberingAfterBreak="0">
+  <w:abstractNum w:abstractNumId="33" w15:restartNumberingAfterBreak="0">
     <w:nsid w:val="61553EC7"/>
     <w:multiLevelType w:val="multilevel"/>
     <w:tmpl w:val="51440D88"/>
@@ -11592,7 +11460,7 @@
       </w:rPr>
     </w:lvl>
   </w:abstractNum>
-  <w:abstractNum w:abstractNumId="33" w15:restartNumberingAfterBreak="0">
+  <w:abstractNum w:abstractNumId="34" w15:restartNumberingAfterBreak="0">
     <w:nsid w:val="6C50122A"/>
     <w:multiLevelType w:val="multilevel"/>
     <w:tmpl w:val="10468B9E"/>
@@ -11705,7 +11573,7 @@
       </w:rPr>
     </w:lvl>
   </w:abstractNum>
-  <w:abstractNum w:abstractNumId="34" w15:restartNumberingAfterBreak="0">
+  <w:abstractNum w:abstractNumId="35" w15:restartNumberingAfterBreak="0">
     <w:nsid w:val="6DF80A40"/>
     <w:multiLevelType w:val="multilevel"/>
     <w:tmpl w:val="BFF8495E"/>
@@ -11818,7 +11686,7 @@
       </w:rPr>
     </w:lvl>
   </w:abstractNum>
-  <w:abstractNum w:abstractNumId="35" w15:restartNumberingAfterBreak="0">
+  <w:abstractNum w:abstractNumId="36" w15:restartNumberingAfterBreak="0">
     <w:nsid w:val="6E1E45F0"/>
     <w:multiLevelType w:val="multilevel"/>
     <w:tmpl w:val="96CED236"/>
@@ -11931,7 +11799,7 @@
       </w:rPr>
     </w:lvl>
   </w:abstractNum>
-  <w:abstractNum w:abstractNumId="36" w15:restartNumberingAfterBreak="0">
+  <w:abstractNum w:abstractNumId="37" w15:restartNumberingAfterBreak="0">
     <w:nsid w:val="6E6F6510"/>
     <w:multiLevelType w:val="multilevel"/>
     <w:tmpl w:val="C8B6886E"/>
@@ -12044,7 +11912,7 @@
       </w:rPr>
     </w:lvl>
   </w:abstractNum>
-  <w:abstractNum w:abstractNumId="37" w15:restartNumberingAfterBreak="0">
+  <w:abstractNum w:abstractNumId="38" w15:restartNumberingAfterBreak="0">
     <w:nsid w:val="734E5095"/>
     <w:multiLevelType w:val="multilevel"/>
     <w:tmpl w:val="7732137C"/>
@@ -12157,7 +12025,7 @@
       </w:rPr>
     </w:lvl>
   </w:abstractNum>
-  <w:abstractNum w:abstractNumId="38" w15:restartNumberingAfterBreak="0">
+  <w:abstractNum w:abstractNumId="39" w15:restartNumberingAfterBreak="0">
     <w:nsid w:val="7448443D"/>
     <w:multiLevelType w:val="multilevel"/>
     <w:tmpl w:val="3B72DDBE"/>
@@ -12270,7 +12138,7 @@
       </w:rPr>
     </w:lvl>
   </w:abstractNum>
-  <w:abstractNum w:abstractNumId="39" w15:restartNumberingAfterBreak="0">
+  <w:abstractNum w:abstractNumId="40" w15:restartNumberingAfterBreak="0">
     <w:nsid w:val="77C1073B"/>
     <w:multiLevelType w:val="multilevel"/>
     <w:tmpl w:val="15B63548"/>
@@ -12383,7 +12251,7 @@
       </w:rPr>
     </w:lvl>
   </w:abstractNum>
-  <w:abstractNum w:abstractNumId="40" w15:restartNumberingAfterBreak="0">
+  <w:abstractNum w:abstractNumId="41" w15:restartNumberingAfterBreak="0">
     <w:nsid w:val="7A184266"/>
     <w:multiLevelType w:val="multilevel"/>
     <w:tmpl w:val="15AAA1A0"/>
@@ -12496,7 +12364,7 @@
       </w:rPr>
     </w:lvl>
   </w:abstractNum>
-  <w:abstractNum w:abstractNumId="41" w15:restartNumberingAfterBreak="0">
+  <w:abstractNum w:abstractNumId="42" w15:restartNumberingAfterBreak="0">
     <w:nsid w:val="7E597ED2"/>
     <w:multiLevelType w:val="multilevel"/>
     <w:tmpl w:val="4194459E"/>
@@ -12609,8 +12477,121 @@
       </w:rPr>
     </w:lvl>
   </w:abstractNum>
+  <w:abstractNum w:abstractNumId="43" w15:restartNumberingAfterBreak="0">
+    <w:nsid w:val="7E9A3862"/>
+    <w:multiLevelType w:val="hybridMultilevel"/>
+    <w:tmpl w:val="6C48A322"/>
+    <w:lvl w:ilvl="0" w:tplc="04090001">
+      <w:start w:val="1"/>
+      <w:numFmt w:val="bullet"/>
+      <w:lvlText w:val=""/>
+      <w:lvlJc w:val="left"/>
+      <w:pPr>
+        <w:ind w:left="720" w:hanging="360"/>
+      </w:pPr>
+      <w:rPr>
+        <w:rFonts w:ascii="Symbol" w:hAnsi="Symbol" w:hint="default"/>
+      </w:rPr>
+    </w:lvl>
+    <w:lvl w:ilvl="1" w:tplc="04090003">
+      <w:start w:val="1"/>
+      <w:numFmt w:val="bullet"/>
+      <w:lvlText w:val="o"/>
+      <w:lvlJc w:val="left"/>
+      <w:pPr>
+        <w:ind w:left="1440" w:hanging="360"/>
+      </w:pPr>
+      <w:rPr>
+        <w:rFonts w:ascii="Courier New" w:hAnsi="Courier New" w:cs="Courier New" w:hint="default"/>
+      </w:rPr>
+    </w:lvl>
+    <w:lvl w:ilvl="2" w:tplc="04090005" w:tentative="1">
+      <w:start w:val="1"/>
+      <w:numFmt w:val="bullet"/>
+      <w:lvlText w:val=""/>
+      <w:lvlJc w:val="left"/>
+      <w:pPr>
+        <w:ind w:left="2160" w:hanging="360"/>
+      </w:pPr>
+      <w:rPr>
+        <w:rFonts w:ascii="Wingdings" w:hAnsi="Wingdings" w:hint="default"/>
+      </w:rPr>
+    </w:lvl>
+    <w:lvl w:ilvl="3" w:tplc="04090001" w:tentative="1">
+      <w:start w:val="1"/>
+      <w:numFmt w:val="bullet"/>
+      <w:lvlText w:val=""/>
+      <w:lvlJc w:val="left"/>
+      <w:pPr>
+        <w:ind w:left="2880" w:hanging="360"/>
+      </w:pPr>
+      <w:rPr>
+        <w:rFonts w:ascii="Symbol" w:hAnsi="Symbol" w:hint="default"/>
+      </w:rPr>
+    </w:lvl>
+    <w:lvl w:ilvl="4" w:tplc="04090003" w:tentative="1">
+      <w:start w:val="1"/>
+      <w:numFmt w:val="bullet"/>
+      <w:lvlText w:val="o"/>
+      <w:lvlJc w:val="left"/>
+      <w:pPr>
+        <w:ind w:left="3600" w:hanging="360"/>
+      </w:pPr>
+      <w:rPr>
+        <w:rFonts w:ascii="Courier New" w:hAnsi="Courier New" w:cs="Courier New" w:hint="default"/>
+      </w:rPr>
+    </w:lvl>
+    <w:lvl w:ilvl="5" w:tplc="04090005" w:tentative="1">
+      <w:start w:val="1"/>
+      <w:numFmt w:val="bullet"/>
+      <w:lvlText w:val=""/>
+      <w:lvlJc w:val="left"/>
+      <w:pPr>
+        <w:ind w:left="4320" w:hanging="360"/>
+      </w:pPr>
+      <w:rPr>
+        <w:rFonts w:ascii="Wingdings" w:hAnsi="Wingdings" w:hint="default"/>
+      </w:rPr>
+    </w:lvl>
+    <w:lvl w:ilvl="6" w:tplc="04090001" w:tentative="1">
+      <w:start w:val="1"/>
+      <w:numFmt w:val="bullet"/>
+      <w:lvlText w:val=""/>
+      <w:lvlJc w:val="left"/>
+      <w:pPr>
+        <w:ind w:left="5040" w:hanging="360"/>
+      </w:pPr>
+      <w:rPr>
+        <w:rFonts w:ascii="Symbol" w:hAnsi="Symbol" w:hint="default"/>
+      </w:rPr>
+    </w:lvl>
+    <w:lvl w:ilvl="7" w:tplc="04090003" w:tentative="1">
+      <w:start w:val="1"/>
+      <w:numFmt w:val="bullet"/>
+      <w:lvlText w:val="o"/>
+      <w:lvlJc w:val="left"/>
+      <w:pPr>
+        <w:ind w:left="5760" w:hanging="360"/>
+      </w:pPr>
+      <w:rPr>
+        <w:rFonts w:ascii="Courier New" w:hAnsi="Courier New" w:cs="Courier New" w:hint="default"/>
+      </w:rPr>
+    </w:lvl>
+    <w:lvl w:ilvl="8" w:tplc="04090005" w:tentative="1">
+      <w:start w:val="1"/>
+      <w:numFmt w:val="bullet"/>
+      <w:lvlText w:val=""/>
+      <w:lvlJc w:val="left"/>
+      <w:pPr>
+        <w:ind w:left="6480" w:hanging="360"/>
+      </w:pPr>
+      <w:rPr>
+        <w:rFonts w:ascii="Wingdings" w:hAnsi="Wingdings" w:hint="default"/>
+      </w:rPr>
+    </w:lvl>
+  </w:abstractNum>
   <w:num w:numId="1" w16cid:durableId="1016081632">
-    <w:abstractNumId w:val="34"/>
+    <w:abstractNumId w:val="35"/>
   </w:num>
   <w:num w:numId="2" w16cid:durableId="779569790">
     <w:abstractNumId w:val="9"/>
@@ -12619,10 +12600,10 @@
     <w:abstractNumId w:val="11"/>
   </w:num>
   <w:num w:numId="4" w16cid:durableId="521406999">
-    <w:abstractNumId w:val="37"/>
+    <w:abstractNumId w:val="38"/>
   </w:num>
   <w:num w:numId="5" w16cid:durableId="1964341551">
-    <w:abstractNumId w:val="31"/>
+    <w:abstractNumId w:val="32"/>
   </w:num>
   <w:num w:numId="6" w16cid:durableId="21634591">
     <w:abstractNumId w:val="3"/>
@@ -12631,13 +12612,13 @@
     <w:abstractNumId w:val="10"/>
   </w:num>
   <w:num w:numId="8" w16cid:durableId="586885547">
-    <w:abstractNumId w:val="27"/>
+    <w:abstractNumId w:val="28"/>
   </w:num>
   <w:num w:numId="9" w16cid:durableId="1268731223">
-    <w:abstractNumId w:val="33"/>
+    <w:abstractNumId w:val="34"/>
   </w:num>
   <w:num w:numId="10" w16cid:durableId="992493621">
-    <w:abstractNumId w:val="40"/>
+    <w:abstractNumId w:val="41"/>
   </w:num>
   <w:num w:numId="11" w16cid:durableId="1409886714">
     <w:abstractNumId w:val="22"/>
@@ -12646,16 +12627,16 @@
     <w:abstractNumId w:val="17"/>
   </w:num>
   <w:num w:numId="13" w16cid:durableId="519046329">
-    <w:abstractNumId w:val="29"/>
+    <w:abstractNumId w:val="30"/>
   </w:num>
   <w:num w:numId="14" w16cid:durableId="200092414">
     <w:abstractNumId w:val="25"/>
   </w:num>
   <w:num w:numId="15" w16cid:durableId="726682728">
-    <w:abstractNumId w:val="41"/>
+    <w:abstractNumId w:val="42"/>
   </w:num>
   <w:num w:numId="16" w16cid:durableId="806893290">
-    <w:abstractNumId w:val="38"/>
+    <w:abstractNumId w:val="39"/>
   </w:num>
   <w:num w:numId="17" w16cid:durableId="1705713913">
     <w:abstractNumId w:val="6"/>
@@ -12670,10 +12651,10 @@
     <w:abstractNumId w:val="19"/>
   </w:num>
   <w:num w:numId="21" w16cid:durableId="1910650856">
-    <w:abstractNumId w:val="35"/>
+    <w:abstractNumId w:val="36"/>
   </w:num>
   <w:num w:numId="22" w16cid:durableId="1962496997">
-    <w:abstractNumId w:val="36"/>
+    <w:abstractNumId w:val="37"/>
   </w:num>
   <w:num w:numId="23" w16cid:durableId="2018576610">
     <w:abstractNumId w:val="12"/>
@@ -12691,7 +12672,7 @@
     <w:abstractNumId w:val="20"/>
   </w:num>
   <w:num w:numId="28" w16cid:durableId="784814551">
-    <w:abstractNumId w:val="30"/>
+    <w:abstractNumId w:val="31"/>
   </w:num>
   <w:num w:numId="29" w16cid:durableId="1066226843">
     <w:abstractNumId w:val="0"/>
@@ -12712,7 +12693,7 @@
     <w:abstractNumId w:val="16"/>
   </w:num>
   <w:num w:numId="35" w16cid:durableId="1518739415">
-    <w:abstractNumId w:val="39"/>
+    <w:abstractNumId w:val="40"/>
   </w:num>
   <w:num w:numId="36" w16cid:durableId="2017535588">
     <w:abstractNumId w:val="14"/>
@@ -12724,16 +12705,22 @@
     <w:abstractNumId w:val="15"/>
   </w:num>
   <w:num w:numId="39" w16cid:durableId="620694009">
-    <w:abstractNumId w:val="28"/>
+    <w:abstractNumId w:val="29"/>
   </w:num>
   <w:num w:numId="40" w16cid:durableId="1123959558">
     <w:abstractNumId w:val="1"/>
   </w:num>
   <w:num w:numId="41" w16cid:durableId="1976789464">
-    <w:abstractNumId w:val="32"/>
+    <w:abstractNumId w:val="33"/>
   </w:num>
   <w:num w:numId="42" w16cid:durableId="588732238">
     <w:abstractNumId w:val="7"/>
+  </w:num>
+  <w:num w:numId="43" w16cid:durableId="1022559784">
+    <w:abstractNumId w:val="27"/>
+  </w:num>
+  <w:num w:numId="44" w16cid:durableId="565650480">
+    <w:abstractNumId w:val="43"/>
   </w:num>
 </w:numbering>
 </file>

</xml_diff>